<commit_message>
Folder with all the important stuff in it
</commit_message>
<xml_diff>
--- a/Report, presentation and related stuff/Cover page.docx
+++ b/Report, presentation and related stuff/Cover page.docx
@@ -3,188 +3,12 @@
 <w:document xmlns:wpc="http://schemas.microsoft.com/office/word/2010/wordprocessingCanvas" xmlns:mc="http://schemas.openxmlformats.org/markup-compatibility/2006" xmlns:o="urn:schemas-microsoft-com:office:office" xmlns:r="http://schemas.openxmlformats.org/officeDocument/2006/relationships" xmlns:m="http://schemas.openxmlformats.org/officeDocument/2006/math" xmlns:v="urn:schemas-microsoft-com:vml" xmlns:wp14="http://schemas.microsoft.com/office/word/2010/wordprocessingDrawing" xmlns:wp="http://schemas.openxmlformats.org/drawingml/2006/wordprocessingDrawing" xmlns:w10="urn:schemas-microsoft-com:office:word" xmlns:w="http://schemas.openxmlformats.org/wordprocessingml/2006/main" xmlns:w14="http://schemas.microsoft.com/office/word/2010/wordml" xmlns:w15="http://schemas.microsoft.com/office/word/2012/wordml" xmlns:wpg="http://schemas.microsoft.com/office/word/2010/wordprocessingGroup" xmlns:wpi="http://schemas.microsoft.com/office/word/2010/wordprocessingInk" xmlns:wne="http://schemas.microsoft.com/office/word/2006/wordml" xmlns:wps="http://schemas.microsoft.com/office/word/2010/wordprocessingShape" mc:Ignorable="w14 w15 wp14">
   <w:body>
     <w:p>
+      <w:bookmarkStart w:id="0" w:name="_GoBack"/>
+      <w:bookmarkEnd w:id="0"/>
       <w:r>
         <w:rPr>
           <w:noProof/>
-        </w:rPr>
-        <mc:AlternateContent>
-          <mc:Choice Requires="wps">
-            <w:drawing>
-              <wp:anchor distT="0" distB="0" distL="114300" distR="114300" simplePos="0" relativeHeight="251659264" behindDoc="0" locked="0" layoutInCell="1" allowOverlap="1" wp14:anchorId="4A25660C" wp14:editId="17C8B0E8">
-                <wp:simplePos x="0" y="0"/>
-                <wp:positionH relativeFrom="margin">
-                  <wp:align>right</wp:align>
-                </wp:positionH>
-                <wp:positionV relativeFrom="paragraph">
-                  <wp:posOffset>800100</wp:posOffset>
-                </wp:positionV>
-                <wp:extent cx="1828800" cy="1828800"/>
-                <wp:effectExtent l="0" t="171450" r="0" b="116840"/>
-                <wp:wrapNone/>
-                <wp:docPr id="3" name="Textfeld 3"/>
-                <wp:cNvGraphicFramePr/>
-                <a:graphic xmlns:a="http://schemas.openxmlformats.org/drawingml/2006/main">
-                  <a:graphicData uri="http://schemas.microsoft.com/office/word/2010/wordprocessingShape">
-                    <wps:wsp>
-                      <wps:cNvSpPr txBox="1"/>
-                      <wps:spPr>
-                        <a:xfrm>
-                          <a:off x="0" y="0"/>
-                          <a:ext cx="1828800" cy="1828800"/>
-                        </a:xfrm>
-                        <a:prstGeom prst="rect">
-                          <a:avLst/>
-                        </a:prstGeom>
-                        <a:noFill/>
-                        <a:ln>
-                          <a:noFill/>
-                        </a:ln>
-                        <a:effectLst/>
-                        <a:scene3d>
-                          <a:camera prst="perspectiveHeroicExtremeLeftFacing">
-                            <a:rot lat="21223199" lon="20115431" rev="21387456"/>
-                          </a:camera>
-                          <a:lightRig rig="threePt" dir="t"/>
-                        </a:scene3d>
-                      </wps:spPr>
-                      <wps:txbx>
-                        <w:txbxContent>
-                          <w:p>
-                            <w:pPr>
-                              <w:jc w:val="center"/>
-                              <w:rPr>
-                                <w:b/>
-                                <w:noProof/>
-                                <w:color w:val="000000" w:themeColor="text1"/>
-                                <w:sz w:val="56"/>
-                                <w:szCs w:val="72"/>
-                                <w:lang w:val="de-DE"/>
-                                <w14:shadow w14:blurRad="12700" w14:dist="38100" w14:dir="2700000" w14:sx="100000" w14:sy="100000" w14:kx="0" w14:ky="0" w14:algn="tl">
-                                  <w14:schemeClr w14:val="bg1">
-                                    <w14:lumMod w14:val="50000"/>
-                                  </w14:schemeClr>
-                                </w14:shadow>
-                                <w14:textOutline w14:w="9525" w14:cap="flat" w14:cmpd="sng" w14:algn="ctr">
-                                  <w14:solidFill>
-                                    <w14:schemeClr w14:val="bg1"/>
-                                  </w14:solidFill>
-                                  <w14:prstDash w14:val="solid"/>
-                                  <w14:round/>
-                                </w14:textOutline>
-                              </w:rPr>
-                            </w:pPr>
-                            <w:bookmarkStart w:id="0" w:name="_GoBack"/>
-                            <w:r>
-                              <w:rPr>
-                                <w:b/>
-                                <w:noProof/>
-                                <w:color w:val="000000" w:themeColor="text1"/>
-                                <w:sz w:val="56"/>
-                                <w:szCs w:val="72"/>
-                                <w:lang w:val="de-DE"/>
-                                <w14:shadow w14:blurRad="12700" w14:dist="38100" w14:dir="2700000" w14:sx="100000" w14:sy="100000" w14:kx="0" w14:ky="0" w14:algn="tl">
-                                  <w14:schemeClr w14:val="bg1">
-                                    <w14:lumMod w14:val="50000"/>
-                                  </w14:schemeClr>
-                                </w14:shadow>
-                                <w14:textOutline w14:w="9525" w14:cap="flat" w14:cmpd="sng" w14:algn="ctr">
-                                  <w14:solidFill>
-                                    <w14:schemeClr w14:val="bg1"/>
-                                  </w14:solidFill>
-                                  <w14:prstDash w14:val="solid"/>
-                                  <w14:round/>
-                                </w14:textOutline>
-                              </w:rPr>
-                              <w:t>JAN PAREDIS &amp; CO</w:t>
-                            </w:r>
-                            <w:bookmarkEnd w:id="0"/>
-                          </w:p>
-                        </w:txbxContent>
-                      </wps:txbx>
-                      <wps:bodyPr rot="0" spcFirstLastPara="0" vertOverflow="overflow" horzOverflow="overflow" vert="horz" wrap="none" lIns="91440" tIns="45720" rIns="91440" bIns="45720" numCol="1" spcCol="0" rtlCol="0" fromWordArt="0" anchor="t" anchorCtr="0" forceAA="0" compatLnSpc="1">
-                        <a:prstTxWarp prst="textNoShape">
-                          <a:avLst/>
-                        </a:prstTxWarp>
-                        <a:spAutoFit/>
-                      </wps:bodyPr>
-                    </wps:wsp>
-                  </a:graphicData>
-                </a:graphic>
-              </wp:anchor>
-            </w:drawing>
-          </mc:Choice>
-          <mc:Fallback>
-            <w:pict>
-              <v:shapetype w14:anchorId="4A25660C" id="_x0000_t202" coordsize="21600,21600" o:spt="202" path="m,l,21600r21600,l21600,xe">
-                <v:stroke joinstyle="miter"/>
-                <v:path gradientshapeok="t" o:connecttype="rect"/>
-              </v:shapetype>
-              <v:shape id="Textfeld 3" o:spid="_x0000_s1026" type="#_x0000_t202" style="position:absolute;margin-left:92.8pt;margin-top:63pt;width:2in;height:2in;z-index:251659264;visibility:visible;mso-wrap-style:none;mso-wrap-distance-left:9pt;mso-wrap-distance-top:0;mso-wrap-distance-right:9pt;mso-wrap-distance-bottom:0;mso-position-horizontal:right;mso-position-horizontal-relative:margin;mso-position-vertical:absolute;mso-position-vertical-relative:text;v-text-anchor:top" o:gfxdata="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" filled="f" stroked="f">
-                <v:fill o:detectmouseclick="t"/>
-                <v:textbox style="mso-fit-shape-to-text:t">
-                  <w:txbxContent>
-                    <w:p>
-                      <w:pPr>
-                        <w:jc w:val="center"/>
-                        <w:rPr>
-                          <w:b/>
-                          <w:noProof/>
-                          <w:color w:val="000000" w:themeColor="text1"/>
-                          <w:sz w:val="56"/>
-                          <w:szCs w:val="72"/>
-                          <w:lang w:val="de-DE"/>
-                          <w14:shadow w14:blurRad="12700" w14:dist="38100" w14:dir="2700000" w14:sx="100000" w14:sy="100000" w14:kx="0" w14:ky="0" w14:algn="tl">
-                            <w14:schemeClr w14:val="bg1">
-                              <w14:lumMod w14:val="50000"/>
-                            </w14:schemeClr>
-                          </w14:shadow>
-                          <w14:textOutline w14:w="9525" w14:cap="flat" w14:cmpd="sng" w14:algn="ctr">
-                            <w14:solidFill>
-                              <w14:schemeClr w14:val="bg1"/>
-                            </w14:solidFill>
-                            <w14:prstDash w14:val="solid"/>
-                            <w14:round/>
-                          </w14:textOutline>
-                        </w:rPr>
-                      </w:pPr>
-                      <w:bookmarkStart w:id="1" w:name="_GoBack"/>
-                      <w:r>
-                        <w:rPr>
-                          <w:b/>
-                          <w:noProof/>
-                          <w:color w:val="000000" w:themeColor="text1"/>
-                          <w:sz w:val="56"/>
-                          <w:szCs w:val="72"/>
-                          <w:lang w:val="de-DE"/>
-                          <w14:shadow w14:blurRad="12700" w14:dist="38100" w14:dir="2700000" w14:sx="100000" w14:sy="100000" w14:kx="0" w14:ky="0" w14:algn="tl">
-                            <w14:schemeClr w14:val="bg1">
-                              <w14:lumMod w14:val="50000"/>
-                            </w14:schemeClr>
-                          </w14:shadow>
-                          <w14:textOutline w14:w="9525" w14:cap="flat" w14:cmpd="sng" w14:algn="ctr">
-                            <w14:solidFill>
-                              <w14:schemeClr w14:val="bg1"/>
-                            </w14:solidFill>
-                            <w14:prstDash w14:val="solid"/>
-                            <w14:round/>
-                          </w14:textOutline>
-                        </w:rPr>
-                        <w:t>JAN PAREDIS &amp; CO</w:t>
-                      </w:r>
-                      <w:bookmarkEnd w:id="1"/>
-                    </w:p>
-                  </w:txbxContent>
-                </v:textbox>
-                <w10:wrap anchorx="margin"/>
-              </v:shape>
-            </w:pict>
-          </mc:Fallback>
-        </mc:AlternateContent>
-      </w:r>
-      <w:r>
-        <w:rPr>
-          <w:noProof/>
-          <w:lang w:val="de-DE" w:eastAsia="de-DE"/>
+          <w:lang w:eastAsia="en-GB"/>
         </w:rPr>
         <w:drawing>
           <wp:inline distT="0" distB="0" distL="0" distR="0" wp14:anchorId="21A1F097" wp14:editId="5C97A6CC">
@@ -251,27 +75,7 @@
           <w:sz w:val="96"/>
           <w:szCs w:val="76"/>
         </w:rPr>
-        <w:t xml:space="preserve">Filling cargo </w:t>
-      </w:r>
-      <w:proofErr w:type="gramStart"/>
-      <w:r>
-        <w:rPr>
-          <w:rFonts w:ascii="Arial" w:hAnsi="Arial" w:cs="Arial"/>
-          <w:b/>
-          <w:sz w:val="96"/>
-          <w:szCs w:val="76"/>
-        </w:rPr>
-        <w:t>spaces</w:t>
-      </w:r>
-      <w:proofErr w:type="gramEnd"/>
-      <w:r>
-        <w:rPr>
-          <w:rFonts w:ascii="Arial" w:hAnsi="Arial" w:cs="Arial"/>
-          <w:b/>
-          <w:sz w:val="96"/>
-          <w:szCs w:val="76"/>
-        </w:rPr>
-        <w:t xml:space="preserve"> optimally</w:t>
+        <w:t>Filling cargo spaces optimally</w:t>
       </w:r>
       <w:r>
         <w:rPr>

</xml_diff>